<commit_message>
finished Wide and Deep models
</commit_message>
<xml_diff>
--- a/projects/Wide & Deep Learning for Recommender Systems/paper/论文摘要.docx
+++ b/projects/Wide & Deep Learning for Recommender Systems/paper/论文摘要.docx
@@ -114,15 +114,55 @@
           <w:rFonts w:hint="eastAsia"/>
         </w:rPr>
       </w:pPr>
+    </w:p>
+    <w:p>
+      <w:pPr>
+        <w:rPr>
+          <w:rFonts w:hint="eastAsia"/>
+        </w:rPr>
+      </w:pPr>
+    </w:p>
+    <w:p>
+      <w:pPr>
+        <w:rPr>
+          <w:rFonts w:hint="eastAsia"/>
+        </w:rPr>
+      </w:pPr>
+    </w:p>
+    <w:p>
+      <w:pPr>
+        <w:rPr>
+          <w:rFonts w:hint="default"/>
+        </w:rPr>
+      </w:pPr>
+      <w:r>
+        <w:rPr>
+          <w:rFonts w:hint="default"/>
+        </w:rPr>
+        <w:t>为什么认为Deep-model 会出现过度泛化的情况，因为针对一些具有特殊偏好的用户或者具有狭窄吸引力的小众项目，与大多数商品是没有交互的，因此很难学到有效的低维特征，而它最终又不得不有一个，很多时候我们并不是真的学到了一个十分行之有效的代表相量，可能只是一个最有可能的而已！</w:t>
+      </w:r>
+    </w:p>
+    <w:p>
+      <w:pPr>
+        <w:rPr>
+          <w:rFonts w:hint="default"/>
+        </w:rPr>
+      </w:pPr>
+    </w:p>
+    <w:p>
+      <w:pPr>
+        <w:rPr>
+          <w:rFonts w:hint="eastAsia"/>
+        </w:rPr>
+      </w:pPr>
+      <w:r>
+        <w:rPr>
+          <w:rFonts w:hint="default"/>
+        </w:rPr>
+        <w:t>联合训练和集成训练的区别，联合训练各部分是起到互相补充的作用，而集成训练每一部分其实都是作为单独的完整的个体</w:t>
+      </w:r>
       <w:bookmarkStart w:id="0" w:name="_GoBack"/>
       <w:bookmarkEnd w:id="0"/>
-    </w:p>
-    <w:p>
-      <w:pPr>
-        <w:rPr>
-          <w:rFonts w:hint="eastAsia"/>
-        </w:rPr>
-      </w:pPr>
     </w:p>
     <w:sectPr>
       <w:pgSz w:w="11906" w:h="16838"/>

</xml_diff>